<commit_message>
income and change to percentage log
</commit_message>
<xml_diff>
--- a/results/ais-wmed/maxdrop.docx
+++ b/results/ais-wmed/maxdrop.docx
@@ -349,7 +349,7 @@
                 <w:szCs w:val="22"/>
                 <w:color w:val="111111"/>
               </w:rPr>
-              <w:t xml:space="preserve">-33.6</w:t>
+              <w:t xml:space="preserve">-41.0</w:t>
             </w:r>
           </w:p>
         </w:tc>
@@ -407,7 +407,7 @@
                 <w:szCs w:val="22"/>
                 <w:color w:val="111111"/>
               </w:rPr>
-              <w:t xml:space="preserve">-14.8</w:t>
+              <w:t xml:space="preserve">-16.0</w:t>
             </w:r>
           </w:p>
         </w:tc>
@@ -500,7 +500,7 @@
                 <w:szCs w:val="22"/>
                 <w:color w:val="111111"/>
               </w:rPr>
-              <w:t xml:space="preserve">-21.6</w:t>
+              <w:t xml:space="preserve">-24.3</w:t>
             </w:r>
           </w:p>
         </w:tc>
@@ -558,7 +558,7 @@
                 <w:szCs w:val="22"/>
                 <w:color w:val="111111"/>
               </w:rPr>
-              <w:t xml:space="preserve">-14.2</w:t>
+              <w:t xml:space="preserve">-15.3</w:t>
             </w:r>
           </w:p>
         </w:tc>
@@ -651,7 +651,7 @@
                 <w:szCs w:val="22"/>
                 <w:color w:val="111111"/>
               </w:rPr>
-              <w:t xml:space="preserve">-76.5</w:t>
+              <w:t xml:space="preserve">-144.7</w:t>
             </w:r>
           </w:p>
         </w:tc>
@@ -709,7 +709,7 @@
                 <w:szCs w:val="22"/>
                 <w:color w:val="111111"/>
               </w:rPr>
-              <w:t xml:space="preserve">-54.0</w:t>
+              <w:t xml:space="preserve">-77.8</w:t>
             </w:r>
           </w:p>
         </w:tc>
@@ -802,7 +802,7 @@
                 <w:szCs w:val="22"/>
                 <w:color w:val="111111"/>
               </w:rPr>
-              <w:t xml:space="preserve">-72.1</w:t>
+              <w:t xml:space="preserve">-127.5</w:t>
             </w:r>
           </w:p>
         </w:tc>
@@ -860,7 +860,7 @@
                 <w:szCs w:val="22"/>
                 <w:color w:val="111111"/>
               </w:rPr>
-              <w:t xml:space="preserve">-12.8</w:t>
+              <w:t xml:space="preserve">-13.7</w:t>
             </w:r>
           </w:p>
         </w:tc>
@@ -953,7 +953,7 @@
                 <w:szCs w:val="22"/>
                 <w:color w:val="111111"/>
               </w:rPr>
-              <w:t xml:space="preserve">-93.7</w:t>
+              <w:t xml:space="preserve">-276.9</w:t>
             </w:r>
           </w:p>
         </w:tc>
@@ -1011,7 +1011,7 @@
                 <w:szCs w:val="22"/>
                 <w:color w:val="111111"/>
               </w:rPr>
-              <w:t xml:space="preserve">-28.8</w:t>
+              <w:t xml:space="preserve">-34.0</w:t>
             </w:r>
           </w:p>
         </w:tc>
@@ -1104,7 +1104,7 @@
                 <w:szCs w:val="22"/>
                 <w:color w:val="111111"/>
               </w:rPr>
-              <w:t xml:space="preserve">-47.4</w:t>
+              <w:t xml:space="preserve">-64.2</w:t>
             </w:r>
           </w:p>
         </w:tc>
@@ -1162,7 +1162,7 @@
                 <w:szCs w:val="22"/>
                 <w:color w:val="111111"/>
               </w:rPr>
-              <w:t xml:space="preserve">-14.8</w:t>
+              <w:t xml:space="preserve">-16.0</w:t>
             </w:r>
           </w:p>
         </w:tc>
@@ -1259,7 +1259,7 @@
                 <w:szCs w:val="22"/>
                 <w:color w:val="111111"/>
               </w:rPr>
-              <w:t xml:space="preserve">-62.3</w:t>
+              <w:t xml:space="preserve">-97.5</w:t>
             </w:r>
           </w:p>
         </w:tc>
@@ -1321,7 +1321,7 @@
                 <w:szCs w:val="22"/>
                 <w:color w:val="111111"/>
               </w:rPr>
-              <w:t xml:space="preserve">-26.6</w:t>
+              <w:t xml:space="preserve">-30.9</w:t>
             </w:r>
           </w:p>
         </w:tc>

</xml_diff>